<commit_message>
Cambios en archivo de anteproyecto.
</commit_message>
<xml_diff>
--- a/Anteproyecto/MBD_FormularioAnteproxecto.docx
+++ b/Anteproyecto/MBD_FormularioAnteproxecto.docx
@@ -1709,20 +1709,10 @@
               <w:spacing w:line="220" w:lineRule="atLeast"/>
               <w:rPr>
                 <w:rFonts w:cstheme="minorHAnsi"/>
-                <w:kern w:val="1"/>
-                <w:lang w:val="es-ES"/>
-              </w:rPr>
-            </w:pPr>
-            <w:r>
-              <w:rPr>
-                <w:rFonts w:cstheme="minorHAnsi"/>
-                <w:b/>
-                <w:bCs/>
                 <w:color w:val="1A1A1A"/>
                 <w:lang w:val="es-ES"/>
               </w:rPr>
-              <w:t>T</w:t>
-            </w:r>
+            </w:pPr>
             <w:r>
               <w:rPr>
                 <w:rFonts w:cstheme="minorHAnsi"/>
@@ -1731,17 +1721,15 @@
                 <w:color w:val="1A1A1A"/>
                 <w:lang w:val="es-ES"/>
               </w:rPr>
-              <w:t>í</w:t>
-            </w:r>
-            <w:r>
-              <w:rPr>
-                <w:rFonts w:cstheme="minorHAnsi"/>
-                <w:b/>
-                <w:bCs/>
+              <w:t>Título:</w:t>
+            </w:r>
+            <w:r>
+              <w:rPr>
+                <w:rFonts w:cstheme="minorHAnsi"/>
                 <w:color w:val="1A1A1A"/>
                 <w:lang w:val="es-ES"/>
               </w:rPr>
-              <w:t>tulo:</w:t>
+              <w:t xml:space="preserve"> </w:t>
             </w:r>
             <w:r>
               <w:rPr>
@@ -1749,7 +1737,7 @@
                 <w:color w:val="1A1A1A"/>
                 <w:lang w:val="es-ES"/>
               </w:rPr>
-              <w:t xml:space="preserve"> </w:t>
+              <w:t xml:space="preserve">Social </w:t>
             </w:r>
             <w:r>
               <w:rPr>
@@ -1757,97 +1745,29 @@
                 <w:color w:val="1A1A1A"/>
                 <w:lang w:val="es-ES"/>
               </w:rPr>
-              <w:t xml:space="preserve">Social Big Data e </w:t>
-            </w:r>
-            <w:proofErr w:type="spellStart"/>
+              <w:t>Big Data y enfermedad mental: aplicación automática de nuevas técnicas discursivas a</w:t>
+            </w:r>
+          </w:p>
+          <w:p>
+            <w:pPr>
+              <w:widowControl w:val="0"/>
+              <w:autoSpaceDE w:val="0"/>
+              <w:autoSpaceDN w:val="0"/>
+              <w:adjustRightInd w:val="0"/>
+              <w:spacing w:line="220" w:lineRule="atLeast"/>
+              <w:rPr>
+                <w:rFonts w:cstheme="minorHAnsi"/>
+                <w:kern w:val="1"/>
+                <w:lang w:val="es-ES"/>
+              </w:rPr>
+            </w:pPr>
             <w:r>
               <w:rPr>
                 <w:rFonts w:cstheme="minorHAnsi"/>
                 <w:color w:val="1A1A1A"/>
                 <w:lang w:val="es-ES"/>
               </w:rPr>
-              <w:t>enfermidade</w:t>
-            </w:r>
-            <w:proofErr w:type="spellEnd"/>
-            <w:r>
-              <w:rPr>
-                <w:rFonts w:cstheme="minorHAnsi"/>
-                <w:color w:val="1A1A1A"/>
-                <w:lang w:val="es-ES"/>
-              </w:rPr>
-              <w:t xml:space="preserve"> mental: aplicación automática de novas técnicas discursivas a </w:t>
-            </w:r>
-            <w:proofErr w:type="spellStart"/>
-            <w:r>
-              <w:rPr>
-                <w:rFonts w:cstheme="minorHAnsi"/>
-                <w:color w:val="1A1A1A"/>
-                <w:lang w:val="es-ES"/>
-              </w:rPr>
-              <w:t>coleccións</w:t>
-            </w:r>
-            <w:proofErr w:type="spellEnd"/>
-            <w:r>
-              <w:rPr>
-                <w:rFonts w:cstheme="minorHAnsi"/>
-                <w:color w:val="1A1A1A"/>
-                <w:lang w:val="es-ES"/>
-              </w:rPr>
-              <w:t xml:space="preserve"> </w:t>
-            </w:r>
-            <w:proofErr w:type="spellStart"/>
-            <w:r>
-              <w:rPr>
-                <w:rFonts w:cstheme="minorHAnsi"/>
-                <w:color w:val="1A1A1A"/>
-                <w:lang w:val="es-ES"/>
-              </w:rPr>
-              <w:t>dende</w:t>
-            </w:r>
-            <w:proofErr w:type="spellEnd"/>
-            <w:r>
-              <w:rPr>
-                <w:rFonts w:cstheme="minorHAnsi"/>
-                <w:color w:val="1A1A1A"/>
-                <w:lang w:val="es-ES"/>
-              </w:rPr>
-              <w:t xml:space="preserve"> redes </w:t>
-            </w:r>
-            <w:proofErr w:type="spellStart"/>
-            <w:r>
-              <w:rPr>
-                <w:rFonts w:cstheme="minorHAnsi"/>
-                <w:color w:val="1A1A1A"/>
-                <w:lang w:val="es-ES"/>
-              </w:rPr>
-              <w:t>sociais</w:t>
-            </w:r>
-            <w:proofErr w:type="spellEnd"/>
-            <w:r>
-              <w:rPr>
-                <w:rFonts w:cstheme="minorHAnsi"/>
-                <w:color w:val="1A1A1A"/>
-                <w:lang w:val="es-ES"/>
-              </w:rPr>
-              <w:t xml:space="preserve"> en contextos de </w:t>
-            </w:r>
-            <w:proofErr w:type="spellStart"/>
-            <w:r>
-              <w:rPr>
-                <w:rFonts w:cstheme="minorHAnsi"/>
-                <w:color w:val="1A1A1A"/>
-                <w:lang w:val="es-ES"/>
-              </w:rPr>
-              <w:t>enfermidade</w:t>
-            </w:r>
-            <w:proofErr w:type="spellEnd"/>
-            <w:r>
-              <w:rPr>
-                <w:rFonts w:cstheme="minorHAnsi"/>
-                <w:color w:val="1A1A1A"/>
-                <w:lang w:val="es-ES"/>
-              </w:rPr>
-              <w:t xml:space="preserve"> mental. </w:t>
+              <w:t>colecciones de redes sociales en contextos de enfermedades mentales.</w:t>
             </w:r>
           </w:p>
         </w:tc>
@@ -2857,7 +2777,27 @@
                 <w:szCs w:val="16"/>
                 <w:lang w:val="es-ES"/>
               </w:rPr>
-              <w:t>Ciencia da Computación e Inteligencia Artificial</w:t>
+              <w:t>Ciencia d</w:t>
+            </w:r>
+            <w:r>
+              <w:rPr>
+                <w:rFonts w:ascii="Helvetica" w:hAnsi="Helvetica" w:cs="Helvetica"/>
+                <w:kern w:val="1"/>
+                <w:sz w:val="16"/>
+                <w:szCs w:val="16"/>
+                <w:lang w:val="es-ES"/>
+              </w:rPr>
+              <w:t>e la</w:t>
+            </w:r>
+            <w:r>
+              <w:rPr>
+                <w:rFonts w:ascii="Helvetica" w:hAnsi="Helvetica" w:cs="Helvetica"/>
+                <w:kern w:val="1"/>
+                <w:sz w:val="16"/>
+                <w:szCs w:val="16"/>
+                <w:lang w:val="es-ES"/>
+              </w:rPr>
+              <w:t xml:space="preserve"> Computación e Inteligencia Artificial</w:t>
             </w:r>
           </w:p>
           <w:p>
@@ -2992,19 +2932,7 @@
                 <w:szCs w:val="20"/>
                 <w:lang w:val="es-ES"/>
               </w:rPr>
-              <w:t>:</w:t>
-            </w:r>
-            <w:r>
-              <w:rPr>
-                <w:rFonts w:ascii="Helvetica" w:hAnsi="Helvetica" w:cs="Helvetica"/>
-                <w:b/>
-                <w:bCs/>
-                <w:kern w:val="1"/>
-                <w:sz w:val="20"/>
-                <w:szCs w:val="20"/>
-                <w:lang w:val="es-ES"/>
-              </w:rPr>
-              <w:t xml:space="preserve"> </w:t>
+              <w:t xml:space="preserve">: </w:t>
             </w:r>
             <w:r>
               <w:rPr>
@@ -4245,6 +4173,8 @@
           <w:lang w:val="es-ES"/>
         </w:rPr>
       </w:pPr>
+      <w:bookmarkStart w:id="0" w:name="_GoBack"/>
+      <w:bookmarkEnd w:id="0"/>
     </w:p>
     <w:p>
       <w:pPr>
@@ -6219,8 +6149,6 @@
                 <w:lang w:val="es-ES"/>
               </w:rPr>
             </w:pPr>
-            <w:bookmarkStart w:id="0" w:name="_GoBack"/>
-            <w:bookmarkEnd w:id="0"/>
           </w:p>
         </w:tc>
       </w:tr>

</xml_diff>